<commit_message>
Major update, now many bugs and lag network
</commit_message>
<xml_diff>
--- a/doc/简易视频会议软件(YauMeeting)技术报告.docx
+++ b/doc/简易视频会议软件(YauMeeting)技术报告.docx
@@ -7,20 +7,19 @@
         <w:spacing w:line="360" w:lineRule="auto"/>
         <w:jc w:val="center"/>
         <w:rPr>
-          <w:rFonts w:ascii="黑体" w:eastAsia="黑体" w:hAnsi="黑体"/>
-          <w:sz w:val="32"/>
-          <w:szCs w:val="32"/>
-        </w:rPr>
-      </w:pPr>
-      <w:r>
-        <w:rPr>
           <w:rFonts w:ascii="黑体" w:eastAsia="黑体" w:hAnsi="黑体" w:hint="eastAsia"/>
           <w:sz w:val="32"/>
           <w:szCs w:val="32"/>
         </w:rPr>
+      </w:pPr>
+      <w:r>
+        <w:rPr>
+          <w:rFonts w:ascii="黑体" w:eastAsia="黑体" w:hAnsi="黑体" w:hint="eastAsia"/>
+          <w:sz w:val="32"/>
+          <w:szCs w:val="32"/>
+        </w:rPr>
         <w:t>简易视频会议软件(</w:t>
       </w:r>
-      <w:proofErr w:type="spellStart"/>
       <w:r>
         <w:rPr>
           <w:rFonts w:ascii="Arial" w:eastAsia="Arial Unicode MS" w:hAnsi="Arial" w:cs="Arial"/>
@@ -29,7 +28,6 @@
         </w:rPr>
         <w:t>YauMeeting</w:t>
       </w:r>
-      <w:proofErr w:type="spellEnd"/>
       <w:r>
         <w:rPr>
           <w:rFonts w:ascii="黑体" w:eastAsia="黑体" w:hAnsi="黑体" w:hint="eastAsia"/>
@@ -44,7 +42,7 @@
         <w:spacing w:line="360" w:lineRule="auto"/>
         <w:jc w:val="center"/>
         <w:rPr>
-          <w:rFonts w:ascii="宋体" w:eastAsia="宋体" w:hAnsi="宋体"/>
+          <w:rFonts w:ascii="宋体" w:eastAsia="宋体" w:hAnsi="宋体" w:hint="eastAsia"/>
           <w:sz w:val="21"/>
           <w:szCs w:val="21"/>
         </w:rPr>
@@ -71,7 +69,7 @@
         <w:spacing w:line="360" w:lineRule="auto"/>
         <w:jc w:val="both"/>
         <w:rPr>
-          <w:rFonts w:ascii="黑体" w:eastAsia="黑体" w:hAnsi="黑体"/>
+          <w:rFonts w:ascii="黑体" w:eastAsia="黑体" w:hAnsi="黑体" w:hint="eastAsia"/>
           <w:sz w:val="21"/>
           <w:szCs w:val="21"/>
         </w:rPr>
@@ -263,7 +261,6 @@
         </w:rPr>
         <w:t>一个简易的视频会议软件（称作</w:t>
       </w:r>
-      <w:proofErr w:type="spellStart"/>
       <w:r>
         <w:rPr>
           <w:rFonts w:ascii="Times New Roman" w:eastAsia="宋体" w:hAnsi="Times New Roman" w:cs="Times New Roman" w:hint="eastAsia"/>
@@ -272,7 +269,6 @@
         </w:rPr>
         <w:t>YauMeeting</w:t>
       </w:r>
-      <w:proofErr w:type="spellEnd"/>
       <w:r>
         <w:rPr>
           <w:rFonts w:ascii="Times New Roman" w:eastAsia="宋体" w:hAnsi="Times New Roman" w:cs="Times New Roman" w:hint="eastAsia"/>
@@ -367,7 +363,7 @@
       <w:pPr>
         <w:spacing w:line="360" w:lineRule="auto"/>
         <w:rPr>
-          <w:rFonts w:ascii="黑体" w:eastAsia="黑体" w:hAnsi="黑体"/>
+          <w:rFonts w:ascii="黑体" w:eastAsia="黑体" w:hAnsi="黑体" w:hint="eastAsia"/>
           <w:sz w:val="21"/>
           <w:szCs w:val="21"/>
         </w:rPr>
@@ -393,7 +389,7 @@
       <w:pPr>
         <w:spacing w:line="360" w:lineRule="auto"/>
         <w:rPr>
-          <w:rFonts w:ascii="宋体" w:eastAsia="宋体" w:hAnsi="宋体"/>
+          <w:rFonts w:ascii="宋体" w:eastAsia="宋体" w:hAnsi="宋体" w:hint="eastAsia"/>
           <w:sz w:val="21"/>
           <w:szCs w:val="21"/>
         </w:rPr>
@@ -561,7 +557,6 @@
         </w:rPr>
         <w:t>，使用了</w:t>
       </w:r>
-      <w:proofErr w:type="spellStart"/>
       <w:r>
         <w:rPr>
           <w:rFonts w:ascii="Times New Roman" w:eastAsia="宋体" w:hAnsi="Times New Roman" w:cs="Times New Roman" w:hint="eastAsia"/>
@@ -570,7 +565,6 @@
         </w:rPr>
         <w:t>WinAPI</w:t>
       </w:r>
-      <w:proofErr w:type="spellEnd"/>
       <w:r>
         <w:rPr>
           <w:rFonts w:ascii="Times New Roman" w:eastAsia="宋体" w:hAnsi="Times New Roman" w:cs="Times New Roman" w:hint="eastAsia"/>
@@ -603,7 +597,6 @@
         </w:rPr>
         <w:t>包括</w:t>
       </w:r>
-      <w:proofErr w:type="spellStart"/>
       <w:r>
         <w:rPr>
           <w:rFonts w:ascii="Times New Roman" w:eastAsia="宋体" w:hAnsi="Times New Roman" w:cs="Times New Roman"/>
@@ -612,7 +605,6 @@
         </w:rPr>
         <w:t>asio</w:t>
       </w:r>
-      <w:proofErr w:type="spellEnd"/>
       <w:r>
         <w:rPr>
           <w:rFonts w:ascii="Times New Roman" w:eastAsia="宋体" w:hAnsi="Times New Roman" w:cs="Times New Roman"/>
@@ -677,7 +669,6 @@
         </w:rPr>
         <w:t>，</w:t>
       </w:r>
-      <w:proofErr w:type="spellStart"/>
       <w:r>
         <w:rPr>
           <w:rFonts w:ascii="Times New Roman" w:eastAsia="宋体" w:hAnsi="Times New Roman" w:cs="Times New Roman"/>
@@ -686,7 +677,6 @@
         </w:rPr>
         <w:t>PortAudio</w:t>
       </w:r>
-      <w:proofErr w:type="spellEnd"/>
       <w:r>
         <w:rPr>
           <w:rFonts w:ascii="Times New Roman" w:eastAsia="宋体" w:hAnsi="Times New Roman" w:cs="Times New Roman" w:hint="eastAsia"/>
@@ -770,7 +760,6 @@
         </w:rPr>
         <w:t>网络部分采用</w:t>
       </w:r>
-      <w:proofErr w:type="spellStart"/>
       <w:r>
         <w:rPr>
           <w:rFonts w:ascii="Times New Roman" w:eastAsia="宋体" w:hAnsi="Times New Roman" w:cs="Times New Roman" w:hint="eastAsia"/>
@@ -779,7 +768,6 @@
         </w:rPr>
         <w:t>asio</w:t>
       </w:r>
-      <w:proofErr w:type="spellEnd"/>
       <w:r>
         <w:rPr>
           <w:rFonts w:ascii="Times New Roman" w:eastAsia="宋体" w:hAnsi="Times New Roman" w:cs="Times New Roman" w:hint="eastAsia"/>
@@ -1050,7 +1038,6 @@
         </w:rPr>
         <w:t>自带的</w:t>
       </w:r>
-      <w:proofErr w:type="spellStart"/>
       <w:r>
         <w:rPr>
           <w:rFonts w:ascii="Times New Roman" w:eastAsia="宋体" w:hAnsi="Times New Roman" w:cs="Times New Roman" w:hint="eastAsia"/>
@@ -1059,7 +1046,6 @@
         </w:rPr>
         <w:t>WinAPI</w:t>
       </w:r>
-      <w:proofErr w:type="spellEnd"/>
       <w:r>
         <w:rPr>
           <w:rFonts w:ascii="Times New Roman" w:eastAsia="宋体" w:hAnsi="Times New Roman" w:cs="Times New Roman" w:hint="eastAsia"/>
@@ -1087,7 +1073,6 @@
         </w:rPr>
         <w:t>音频部分采用</w:t>
       </w:r>
-      <w:proofErr w:type="spellStart"/>
       <w:r>
         <w:rPr>
           <w:rFonts w:ascii="Times New Roman" w:eastAsia="宋体" w:hAnsi="Times New Roman" w:cs="Times New Roman" w:hint="eastAsia"/>
@@ -1096,7 +1081,6 @@
         </w:rPr>
         <w:t>PortAudio</w:t>
       </w:r>
-      <w:proofErr w:type="spellEnd"/>
       <w:r>
         <w:rPr>
           <w:rFonts w:ascii="Times New Roman" w:eastAsia="宋体" w:hAnsi="Times New Roman" w:cs="Times New Roman" w:hint="eastAsia"/>
@@ -1119,7 +1103,7 @@
         <w:spacing w:line="360" w:lineRule="auto"/>
         <w:ind w:firstLine="420"/>
         <w:rPr>
-          <w:rFonts w:ascii="Times New Roman" w:eastAsia="宋体" w:hAnsi="Times New Roman" w:cs="Times New Roman" w:hint="eastAsia"/>
+          <w:rFonts w:ascii="Times New Roman" w:eastAsia="宋体" w:hAnsi="Times New Roman" w:cs="Times New Roman"/>
           <w:sz w:val="21"/>
           <w:szCs w:val="21"/>
         </w:rPr>
@@ -1536,7 +1520,7 @@
       <w:pPr>
         <w:spacing w:line="360" w:lineRule="auto"/>
         <w:rPr>
-          <w:rFonts w:ascii="Times New Roman" w:eastAsia="宋体" w:hAnsi="Times New Roman" w:cs="Times New Roman" w:hint="eastAsia"/>
+          <w:rFonts w:ascii="Times New Roman" w:eastAsia="宋体" w:hAnsi="Times New Roman" w:cs="Times New Roman"/>
           <w:sz w:val="21"/>
           <w:szCs w:val="21"/>
         </w:rPr>
@@ -1674,7 +1658,7 @@
       <w:pPr>
         <w:spacing w:line="360" w:lineRule="auto"/>
         <w:rPr>
-          <w:rFonts w:ascii="黑体" w:eastAsia="黑体" w:hAnsi="黑体"/>
+          <w:rFonts w:ascii="黑体" w:eastAsia="黑体" w:hAnsi="黑体" w:hint="eastAsia"/>
           <w:sz w:val="21"/>
           <w:szCs w:val="21"/>
         </w:rPr>
@@ -1692,7 +1676,7 @@
       <w:pPr>
         <w:spacing w:line="360" w:lineRule="auto"/>
         <w:rPr>
-          <w:rFonts w:ascii="宋体" w:eastAsia="宋体" w:hAnsi="宋体"/>
+          <w:rFonts w:ascii="宋体" w:eastAsia="宋体" w:hAnsi="宋体" w:hint="eastAsia"/>
           <w:sz w:val="21"/>
           <w:szCs w:val="21"/>
         </w:rPr>
@@ -1719,7 +1703,7 @@
         <w:spacing w:line="360" w:lineRule="auto"/>
         <w:jc w:val="center"/>
         <w:rPr>
-          <w:rFonts w:ascii="Consolas" w:eastAsia="宋体" w:hAnsi="Consolas" w:cs="Times New Roman" w:hint="eastAsia"/>
+          <w:rFonts w:ascii="Consolas" w:eastAsia="宋体" w:hAnsi="Consolas" w:cs="Times New Roman"/>
           <w:sz w:val="21"/>
           <w:szCs w:val="21"/>
         </w:rPr>
@@ -1852,7 +1836,7 @@
         <w:spacing w:line="360" w:lineRule="auto"/>
         <w:jc w:val="center"/>
         <w:rPr>
-          <w:rFonts w:ascii="Consolas" w:eastAsia="宋体" w:hAnsi="Consolas" w:cs="Times New Roman" w:hint="eastAsia"/>
+          <w:rFonts w:ascii="Consolas" w:eastAsia="宋体" w:hAnsi="Consolas" w:cs="Times New Roman"/>
           <w:sz w:val="21"/>
           <w:szCs w:val="21"/>
         </w:rPr>
@@ -1926,7 +1910,7 @@
         <w:spacing w:line="360" w:lineRule="auto"/>
         <w:jc w:val="both"/>
         <w:rPr>
-          <w:rFonts w:ascii="Times New Roman" w:eastAsia="宋体" w:hAnsi="Times New Roman" w:cs="Times New Roman" w:hint="eastAsia"/>
+          <w:rFonts w:ascii="Times New Roman" w:eastAsia="宋体" w:hAnsi="Times New Roman" w:cs="Times New Roman"/>
           <w:sz w:val="21"/>
           <w:szCs w:val="21"/>
         </w:rPr>
@@ -2004,7 +1988,7 @@
         <w:spacing w:line="360" w:lineRule="auto"/>
         <w:jc w:val="center"/>
         <w:rPr>
-          <w:rFonts w:ascii="Consolas" w:eastAsia="宋体" w:hAnsi="Consolas" w:cs="Times New Roman" w:hint="eastAsia"/>
+          <w:rFonts w:ascii="Consolas" w:eastAsia="宋体" w:hAnsi="Consolas" w:cs="Times New Roman"/>
           <w:sz w:val="21"/>
           <w:szCs w:val="21"/>
         </w:rPr>
@@ -2078,7 +2062,7 @@
         <w:spacing w:line="360" w:lineRule="auto"/>
         <w:jc w:val="center"/>
         <w:rPr>
-          <w:rFonts w:ascii="Consolas" w:eastAsia="宋体" w:hAnsi="Consolas" w:cs="Times New Roman" w:hint="eastAsia"/>
+          <w:rFonts w:ascii="Consolas" w:eastAsia="宋体" w:hAnsi="Consolas" w:cs="Times New Roman"/>
           <w:sz w:val="21"/>
           <w:szCs w:val="21"/>
         </w:rPr>
@@ -2160,7 +2144,7 @@
         <w:spacing w:line="360" w:lineRule="auto"/>
         <w:jc w:val="both"/>
         <w:rPr>
-          <w:rFonts w:ascii="Times New Roman" w:eastAsia="宋体" w:hAnsi="Times New Roman" w:cs="Times New Roman" w:hint="eastAsia"/>
+          <w:rFonts w:ascii="Times New Roman" w:eastAsia="宋体" w:hAnsi="Times New Roman" w:cs="Times New Roman"/>
           <w:sz w:val="21"/>
           <w:szCs w:val="21"/>
         </w:rPr>
@@ -2179,54 +2163,6 @@
           <w:sz w:val="21"/>
           <w:szCs w:val="21"/>
         </w:rPr>
-        <w:t>服务端收发端口为</w:t>
-      </w:r>
-      <w:r>
-        <w:rPr>
-          <w:rFonts w:ascii="Times New Roman" w:eastAsia="宋体" w:hAnsi="Times New Roman" w:cs="Times New Roman" w:hint="eastAsia"/>
-          <w:sz w:val="21"/>
-          <w:szCs w:val="21"/>
-        </w:rPr>
-        <w:t>60114</w:t>
-      </w:r>
-      <w:r>
-        <w:rPr>
-          <w:rFonts w:ascii="Times New Roman" w:eastAsia="宋体" w:hAnsi="Times New Roman" w:cs="Times New Roman" w:hint="eastAsia"/>
-          <w:sz w:val="21"/>
-          <w:szCs w:val="21"/>
-        </w:rPr>
-        <w:t>，</w:t>
-      </w:r>
-      <w:r>
-        <w:rPr>
-          <w:rFonts w:ascii="Times New Roman" w:eastAsia="宋体" w:hAnsi="Times New Roman" w:cs="Times New Roman" w:hint="eastAsia"/>
-          <w:sz w:val="21"/>
-          <w:szCs w:val="21"/>
-        </w:rPr>
-        <w:t>客户端收发端口为</w:t>
-      </w:r>
-      <w:r>
-        <w:rPr>
-          <w:rFonts w:ascii="Times New Roman" w:eastAsia="宋体" w:hAnsi="Times New Roman" w:cs="Times New Roman" w:hint="eastAsia"/>
-          <w:sz w:val="21"/>
-          <w:szCs w:val="21"/>
-        </w:rPr>
-        <w:t>60514</w:t>
-      </w:r>
-      <w:r>
-        <w:rPr>
-          <w:rFonts w:ascii="Times New Roman" w:eastAsia="宋体" w:hAnsi="Times New Roman" w:cs="Times New Roman" w:hint="eastAsia"/>
-          <w:sz w:val="21"/>
-          <w:szCs w:val="21"/>
-        </w:rPr>
-        <w:t>。</w:t>
-      </w:r>
-      <w:r>
-        <w:rPr>
-          <w:rFonts w:ascii="Times New Roman" w:eastAsia="宋体" w:hAnsi="Times New Roman" w:cs="Times New Roman" w:hint="eastAsia"/>
-          <w:sz w:val="21"/>
-          <w:szCs w:val="21"/>
-        </w:rPr>
         <w:t>服务器的数据存在</w:t>
       </w:r>
       <w:r>
@@ -2235,43 +2171,7 @@
           <w:sz w:val="21"/>
           <w:szCs w:val="21"/>
         </w:rPr>
-        <w:t>($USERPROFILE)\</w:t>
-      </w:r>
-      <w:proofErr w:type="spellStart"/>
-      <w:r>
-        <w:rPr>
-          <w:rFonts w:ascii="Times New Roman" w:eastAsia="宋体" w:hAnsi="Times New Roman" w:cs="Times New Roman" w:hint="eastAsia"/>
-          <w:sz w:val="21"/>
-          <w:szCs w:val="21"/>
-        </w:rPr>
-        <w:t>AppData</w:t>
-      </w:r>
-      <w:proofErr w:type="spellEnd"/>
-      <w:r>
-        <w:rPr>
-          <w:rFonts w:ascii="Times New Roman" w:eastAsia="宋体" w:hAnsi="Times New Roman" w:cs="Times New Roman" w:hint="eastAsia"/>
-          <w:sz w:val="21"/>
-          <w:szCs w:val="21"/>
-        </w:rPr>
-        <w:t>\</w:t>
-      </w:r>
-      <w:proofErr w:type="spellStart"/>
-      <w:r>
-        <w:rPr>
-          <w:rFonts w:ascii="Times New Roman" w:eastAsia="宋体" w:hAnsi="Times New Roman" w:cs="Times New Roman" w:hint="eastAsia"/>
-          <w:sz w:val="21"/>
-          <w:szCs w:val="21"/>
-        </w:rPr>
-        <w:t>YauMeeting</w:t>
-      </w:r>
-      <w:proofErr w:type="spellEnd"/>
-      <w:r>
-        <w:rPr>
-          <w:rFonts w:ascii="Times New Roman" w:eastAsia="宋体" w:hAnsi="Times New Roman" w:cs="Times New Roman" w:hint="eastAsia"/>
-          <w:sz w:val="21"/>
-          <w:szCs w:val="21"/>
-        </w:rPr>
-        <w:t>\Server</w:t>
+        <w:t>($USERPROFILE)\AppData\YauMeeting\Server</w:t>
       </w:r>
       <w:r>
         <w:rPr>
@@ -2286,7 +2186,7 @@
       <w:pPr>
         <w:spacing w:line="360" w:lineRule="auto"/>
         <w:rPr>
-          <w:rFonts w:ascii="黑体" w:eastAsia="黑体" w:hAnsi="黑体"/>
+          <w:rFonts w:ascii="黑体" w:eastAsia="黑体" w:hAnsi="黑体" w:hint="eastAsia"/>
           <w:sz w:val="21"/>
           <w:szCs w:val="21"/>
         </w:rPr>
@@ -2321,7 +2221,7 @@
         <w:spacing w:line="360" w:lineRule="auto"/>
         <w:jc w:val="both"/>
         <w:rPr>
-          <w:rFonts w:ascii="宋体" w:eastAsia="宋体" w:hAnsi="宋体"/>
+          <w:rFonts w:ascii="宋体" w:eastAsia="宋体" w:hAnsi="宋体" w:hint="eastAsia"/>
           <w:sz w:val="21"/>
           <w:szCs w:val="21"/>
         </w:rPr>
@@ -2348,7 +2248,7 @@
         <w:spacing w:line="360" w:lineRule="auto"/>
         <w:jc w:val="both"/>
         <w:rPr>
-          <w:rFonts w:ascii="宋体" w:eastAsia="宋体" w:hAnsi="宋体"/>
+          <w:rFonts w:ascii="宋体" w:eastAsia="宋体" w:hAnsi="宋体" w:hint="eastAsia"/>
           <w:sz w:val="21"/>
           <w:szCs w:val="21"/>
         </w:rPr>
@@ -2431,28 +2331,24 @@
         </w:rPr>
         <w:t>通过</w:t>
       </w:r>
-      <w:proofErr w:type="spellStart"/>
       <w:r>
         <w:rPr>
           <w:rFonts w:ascii="Times New Roman" w:eastAsia="宋体" w:hAnsi="Times New Roman" w:cs="Times New Roman"/>
         </w:rPr>
         <w:t>front_frame</w:t>
       </w:r>
-      <w:proofErr w:type="spellEnd"/>
       <w:r>
         <w:rPr>
           <w:rFonts w:ascii="宋体" w:eastAsia="宋体" w:hAnsi="宋体" w:hint="eastAsia"/>
         </w:rPr>
         <w:t>和</w:t>
       </w:r>
-      <w:proofErr w:type="spellStart"/>
       <w:r>
         <w:rPr>
           <w:rFonts w:ascii="Times New Roman" w:eastAsia="宋体" w:hAnsi="Times New Roman" w:cs="Times New Roman"/>
         </w:rPr>
         <w:t>back_frame</w:t>
       </w:r>
-      <w:proofErr w:type="spellEnd"/>
       <w:r>
         <w:rPr>
           <w:rFonts w:ascii="Times New Roman" w:eastAsia="宋体" w:hAnsi="Times New Roman" w:cs="Times New Roman" w:hint="eastAsia"/>
@@ -2463,14 +2359,7 @@
         <w:rPr>
           <w:rFonts w:ascii="Times New Roman" w:eastAsia="宋体" w:hAnsi="Times New Roman" w:cs="Times New Roman" w:hint="eastAsia"/>
         </w:rPr>
-        <w:t>帧渲染不完</w:t>
-      </w:r>
-      <w:r>
-        <w:rPr>
-          <w:rFonts w:ascii="Times New Roman" w:eastAsia="宋体" w:hAnsi="Times New Roman" w:cs="Times New Roman" w:hint="eastAsia"/>
-        </w:rPr>
-        <w:lastRenderedPageBreak/>
-        <w:t>全的问题，</w:t>
+        <w:t>帧渲染不完全的问题，</w:t>
       </w:r>
       <w:r>
         <w:rPr>
@@ -2501,6 +2390,7 @@
         <w:rPr>
           <w:rFonts w:ascii="Times New Roman" w:eastAsia="宋体" w:hAnsi="Times New Roman" w:cs="Times New Roman" w:hint="eastAsia"/>
         </w:rPr>
+        <w:lastRenderedPageBreak/>
         <w:t>（二）网络传输</w:t>
       </w:r>
     </w:p>
@@ -2648,7 +2538,7 @@
         <w:rPr>
           <w:rFonts w:ascii="Times New Roman" w:eastAsia="宋体" w:hAnsi="Times New Roman" w:cs="Times New Roman" w:hint="eastAsia"/>
         </w:rPr>
-        <w:t>每次传输尽量限制在</w:t>
+        <w:t>每次传输限制在</w:t>
       </w:r>
       <w:r>
         <w:rPr>
@@ -2875,7 +2765,7 @@
     <w:p>
       <w:pPr>
         <w:rPr>
-          <w:rFonts w:ascii="Times New Roman" w:eastAsia="宋体" w:hAnsi="Times New Roman" w:cs="Times New Roman" w:hint="eastAsia"/>
+          <w:rFonts w:ascii="Times New Roman" w:eastAsia="宋体" w:hAnsi="Times New Roman" w:cs="Times New Roman"/>
         </w:rPr>
       </w:pPr>
       <w:r>
@@ -2973,7 +2863,7 @@
       <w:pPr>
         <w:spacing w:line="360" w:lineRule="auto"/>
         <w:rPr>
-          <w:rFonts w:ascii="黑体" w:eastAsia="黑体" w:hAnsi="黑体"/>
+          <w:rFonts w:ascii="黑体" w:eastAsia="黑体" w:hAnsi="黑体" w:hint="eastAsia"/>
           <w:sz w:val="21"/>
           <w:szCs w:val="21"/>
         </w:rPr>

</xml_diff>